<commit_message>
Rewrote code to replace IPIs with Uniprot in data
There are still some un-converted IPIs
</commit_message>
<xml_diff>
--- a/documents/Programming Project.docx
+++ b/documents/Programming Project.docx
@@ -173,14 +173,29 @@
       <w:r>
         <w:t>from paper (</w:t>
       </w:r>
-      <w:hyperlink r:id="rId6" w:history="1">
-        <w:r>
-          <w:rPr>
-            <w:rStyle w:val="Hyperlink"/>
-          </w:rPr>
-          <w:t>http://www.ncbi.nlm.nih.gov/pmc/articles/PMC3690479/?report=classic</w:t>
-        </w:r>
-      </w:hyperlink>
+      <w:bookmarkStart w:id="0" w:name="_GoBack"/>
+      <w:r>
+        <w:fldChar w:fldCharType="begin"/>
+      </w:r>
+      <w:r>
+        <w:instrText xml:space="preserve"> HYPERLINK "http://www.ncbi.nlm.nih.gov/pmc/articles/PMC3690479/?report=classic" </w:instrText>
+      </w:r>
+      <w:r>
+        <w:fldChar w:fldCharType="separate"/>
+      </w:r>
+      <w:r>
+        <w:rPr>
+          <w:rStyle w:val="Hyperlink"/>
+        </w:rPr>
+        <w:t>http://www.ncbi.nlm.nih.gov/pmc/articles/PMC3690479/?report=classic</w:t>
+      </w:r>
+      <w:r>
+        <w:rPr>
+          <w:rStyle w:val="Hyperlink"/>
+        </w:rPr>
+        <w:fldChar w:fldCharType="end"/>
+      </w:r>
+      <w:bookmarkEnd w:id="0"/>
       <w:r>
         <w:t>)</w:t>
       </w:r>
@@ -1267,7 +1282,7 @@
       <w:r>
         <w:t xml:space="preserve"> which led me to the central ‘API?’ page (</w:t>
       </w:r>
-      <w:hyperlink r:id="rId7" w:history="1">
+      <w:hyperlink r:id="rId6" w:history="1">
         <w:r>
           <w:rPr>
             <w:rStyle w:val="Hyperlink"/>
@@ -1292,12 +1307,18 @@
       <w:r>
         <w:t xml:space="preserve"> for glycolysis and gluconeogenesis (00010) in the URL for human gene list (</w:t>
       </w:r>
-      <w:hyperlink r:id="rId8" w:history="1">
+      <w:hyperlink r:id="rId7" w:history="1">
         <w:r>
           <w:rPr>
             <w:rStyle w:val="Hyperlink"/>
           </w:rPr>
-          <w:t>http://rest.kegg.jp/get/hsa00010</w:t>
+          <w:t>http://rest.kegg.jp/get/hsa0001</w:t>
+        </w:r>
+        <w:r>
+          <w:rPr>
+            <w:rStyle w:val="Hyperlink"/>
+          </w:rPr>
+          <w:t>0</w:t>
         </w:r>
       </w:hyperlink>
       <w:r>
@@ -1336,8 +1357,52 @@
     </w:p>
     <w:p/>
     <w:p>
-      <w:r>
-        <w:t>How do I find IPIs for KEGG pathways?</w:t>
+      <w:pPr>
+        <w:rPr>
+          <w:u w:val="single"/>
+        </w:rPr>
+      </w:pPr>
+      <w:r>
+        <w:rPr>
+          <w:u w:val="single"/>
+        </w:rPr>
+        <w:t xml:space="preserve">Converting identifiers to </w:t>
+      </w:r>
+      <w:proofErr w:type="spellStart"/>
+      <w:r>
+        <w:rPr>
+          <w:u w:val="single"/>
+        </w:rPr>
+        <w:t>UniprotKB_accession</w:t>
+      </w:r>
+      <w:proofErr w:type="spellEnd"/>
+      <w:r>
+        <w:rPr>
+          <w:u w:val="single"/>
+        </w:rPr>
+        <w:t>:</w:t>
+      </w:r>
+    </w:p>
+    <w:p/>
+    <w:p>
+      <w:r>
+        <w:t xml:space="preserve">Using DAVID to convert </w:t>
+      </w:r>
+      <w:proofErr w:type="spellStart"/>
+      <w:r>
+        <w:t>Seans</w:t>
+      </w:r>
+      <w:proofErr w:type="spellEnd"/>
+      <w:r>
+        <w:t xml:space="preserve"> IPIs to </w:t>
+      </w:r>
+      <w:proofErr w:type="spellStart"/>
+      <w:r>
+        <w:t>UniprotKB</w:t>
+      </w:r>
+      <w:proofErr w:type="spellEnd"/>
+      <w:r>
+        <w:t xml:space="preserve"> accession:</w:t>
       </w:r>
     </w:p>
     <w:p>
@@ -1394,9 +1459,17 @@
         </w:numPr>
       </w:pPr>
       <w:r>
-        <w:t>DAVID does this (</w:t>
-      </w:r>
-      <w:hyperlink r:id="rId9" w:history="1">
+        <w:t xml:space="preserve">I used the DAVID converter to get a conversion list for </w:t>
+      </w:r>
+      <w:proofErr w:type="spellStart"/>
+      <w:r>
+        <w:t>uniprot</w:t>
+      </w:r>
+      <w:proofErr w:type="spellEnd"/>
+      <w:r>
+        <w:t xml:space="preserve"> accession numbers </w:t>
+      </w:r>
+      <w:hyperlink r:id="rId8" w:history="1">
         <w:r>
           <w:rPr>
             <w:rStyle w:val="Hyperlink"/>
@@ -1405,11 +1478,11 @@
         </w:r>
       </w:hyperlink>
       <w:r>
-        <w:t>)</w:t>
-      </w:r>
-      <w:r>
         <w:t>.</w:t>
       </w:r>
+      <w:r>
+        <w:t xml:space="preserve"> This was saved as ipi_uniprot_list.txt</w:t>
+      </w:r>
     </w:p>
     <w:p>
       <w:pPr>
@@ -1420,48 +1493,24 @@
         </w:numPr>
       </w:pPr>
       <w:r>
-        <w:t xml:space="preserve">I made the program print out all the IPIs (this part is saved as </w:t>
-      </w:r>
-      <w:r>
-        <w:rPr>
-          <w:u w:val="single"/>
-        </w:rPr>
-        <w:t>Sophie</w:t>
-      </w:r>
-      <w:r>
-        <w:rPr>
-          <w:u w:val="single"/>
-        </w:rPr>
-        <w:t>1</w:t>
-      </w:r>
-      <w:r>
-        <w:t>)</w:t>
-      </w:r>
-    </w:p>
-    <w:p>
-      <w:pPr>
-        <w:pStyle w:val="ListParagraph"/>
-        <w:numPr>
-          <w:ilvl w:val="0"/>
-          <w:numId w:val="1"/>
-        </w:numPr>
-      </w:pPr>
-      <w:r>
-        <w:t xml:space="preserve">I converted Sean’s IPIs to </w:t>
+        <w:t xml:space="preserve">I replaced the IPIs in </w:t>
       </w:r>
       <w:proofErr w:type="spellStart"/>
       <w:r>
-        <w:t>Uniprot_Accession</w:t>
+        <w:t>Seans</w:t>
       </w:r>
       <w:proofErr w:type="spellEnd"/>
       <w:r>
-        <w:t xml:space="preserve"> and put this in a new column in the data </w:t>
+        <w:t xml:space="preserve"> list with </w:t>
       </w:r>
       <w:proofErr w:type="spellStart"/>
       <w:r>
-        <w:t>spreadsheet</w:t>
+        <w:t>uniprot</w:t>
       </w:r>
       <w:proofErr w:type="spellEnd"/>
+      <w:r>
+        <w:t xml:space="preserve"> accession: program saved as sophie1.</w:t>
+      </w:r>
     </w:p>
     <w:p>
       <w:pPr>
@@ -1482,38 +1531,250 @@
         <w:rPr>
           <w:rFonts w:eastAsia="Times New Roman" w:cs="Times New Roman"/>
         </w:rPr>
-        <w:t xml:space="preserve">ID conversion from KEGG to </w:t>
+        <w:t>Exporting</w:t>
+      </w:r>
+      <w:r>
+        <w:rPr>
+          <w:rFonts w:eastAsia="Times New Roman" w:cs="Times New Roman"/>
+        </w:rPr>
+        <w:t xml:space="preserve"> KEGG </w:t>
+      </w:r>
+      <w:r>
+        <w:rPr>
+          <w:rFonts w:eastAsia="Times New Roman" w:cs="Times New Roman"/>
+        </w:rPr>
+        <w:t xml:space="preserve">pathway as </w:t>
       </w:r>
       <w:proofErr w:type="spellStart"/>
       <w:r>
         <w:rPr>
           <w:rFonts w:eastAsia="Times New Roman" w:cs="Times New Roman"/>
         </w:rPr>
-        <w:t>otherforms</w:t>
+        <w:t>uniprot</w:t>
       </w:r>
       <w:proofErr w:type="spellEnd"/>
       <w:r>
         <w:rPr>
           <w:rFonts w:eastAsia="Times New Roman" w:cs="Times New Roman"/>
         </w:rPr>
-        <w:t xml:space="preserve"> inclu</w:t>
-      </w:r>
-      <w:r>
-        <w:rPr>
-          <w:rFonts w:eastAsia="Times New Roman" w:cs="Times New Roman"/>
-        </w:rPr>
-        <w:t>d</w:t>
-      </w:r>
-      <w:r>
-        <w:rPr>
-          <w:rFonts w:eastAsia="Times New Roman" w:cs="Times New Roman"/>
-        </w:rPr>
-        <w:t xml:space="preserve">ing </w:t>
+        <w:t xml:space="preserve"> accession:</w:t>
+      </w:r>
+    </w:p>
+    <w:p>
+      <w:pPr>
+        <w:pStyle w:val="ListParagraph"/>
+        <w:numPr>
+          <w:ilvl w:val="0"/>
+          <w:numId w:val="1"/>
+        </w:numPr>
+        <w:rPr>
+          <w:rFonts w:eastAsia="Times New Roman" w:cs="Times New Roman"/>
+          <w:color w:val="000000"/>
+          <w:shd w:val="clear" w:color="auto" w:fill="FFFFFF"/>
+        </w:rPr>
+      </w:pPr>
+      <w:proofErr w:type="gramStart"/>
+      <w:r>
+        <w:rPr>
+          <w:rFonts w:eastAsia="Times New Roman" w:cs="Times New Roman"/>
+        </w:rPr>
+        <w:t>realise</w:t>
+      </w:r>
+      <w:proofErr w:type="gramEnd"/>
+      <w:r>
+        <w:rPr>
+          <w:rFonts w:eastAsia="Times New Roman" w:cs="Times New Roman"/>
+        </w:rPr>
+        <w:t xml:space="preserve"> I need the mouse ids so that is </w:t>
+      </w:r>
+      <w:r>
+        <w:rPr>
+          <w:rFonts w:eastAsia="Times New Roman" w:cs="Times New Roman"/>
+          <w:b/>
+          <w:color w:val="000000"/>
+          <w:shd w:val="clear" w:color="auto" w:fill="FFFFFF"/>
+        </w:rPr>
+        <w:t xml:space="preserve">mmu00010 </w:t>
+      </w:r>
+      <w:r>
+        <w:rPr>
+          <w:rFonts w:eastAsia="Times New Roman" w:cs="Times New Roman"/>
+          <w:color w:val="000000"/>
+          <w:shd w:val="clear" w:color="auto" w:fill="FFFFFF"/>
+        </w:rPr>
+        <w:t xml:space="preserve">for glycolysis pathway rather than </w:t>
       </w:r>
       <w:proofErr w:type="spellStart"/>
       <w:r>
         <w:rPr>
           <w:rFonts w:eastAsia="Times New Roman" w:cs="Times New Roman"/>
+          <w:color w:val="000000"/>
+          <w:shd w:val="clear" w:color="auto" w:fill="FFFFFF"/>
+        </w:rPr>
+        <w:t>hsa</w:t>
+      </w:r>
+      <w:proofErr w:type="spellEnd"/>
+      <w:r>
+        <w:rPr>
+          <w:rFonts w:eastAsia="Times New Roman" w:cs="Times New Roman"/>
+          <w:color w:val="000000"/>
+          <w:shd w:val="clear" w:color="auto" w:fill="FFFFFF"/>
+        </w:rPr>
+        <w:t xml:space="preserve"> for human.</w:t>
+      </w:r>
+    </w:p>
+    <w:p>
+      <w:pPr>
+        <w:pStyle w:val="ListParagraph"/>
+        <w:numPr>
+          <w:ilvl w:val="0"/>
+          <w:numId w:val="1"/>
+        </w:numPr>
+        <w:rPr>
+          <w:rFonts w:eastAsia="Times New Roman" w:cs="Times New Roman"/>
+          <w:color w:val="000000"/>
+          <w:shd w:val="clear" w:color="auto" w:fill="FFFFFF"/>
+        </w:rPr>
+      </w:pPr>
+      <w:r>
+        <w:rPr>
+          <w:rFonts w:eastAsia="Times New Roman" w:cs="Times New Roman"/>
+        </w:rPr>
+        <w:t xml:space="preserve">Found gene list at </w:t>
+      </w:r>
+      <w:hyperlink r:id="rId9" w:history="1">
+        <w:r>
+          <w:rPr>
+            <w:rStyle w:val="Hyperlink"/>
+            <w:rFonts w:eastAsia="Times New Roman" w:cs="Times New Roman"/>
+          </w:rPr>
+          <w:t>http://www.genome.jp/dbget-bin/get_linkdb?-t+genes+path:mmu00010</w:t>
+        </w:r>
+      </w:hyperlink>
+      <w:r>
+        <w:rPr>
+          <w:rFonts w:eastAsia="Times New Roman" w:cs="Times New Roman"/>
+        </w:rPr>
+        <w:t xml:space="preserve"> </w:t>
+      </w:r>
+    </w:p>
+    <w:p>
+      <w:pPr>
+        <w:pStyle w:val="ListParagraph"/>
+        <w:numPr>
+          <w:ilvl w:val="0"/>
+          <w:numId w:val="1"/>
+        </w:numPr>
+        <w:rPr>
+          <w:rFonts w:eastAsia="Times New Roman" w:cs="Times New Roman"/>
+          <w:color w:val="000000"/>
+          <w:shd w:val="clear" w:color="auto" w:fill="FFFFFF"/>
+        </w:rPr>
+      </w:pPr>
+      <w:r>
+        <w:rPr>
+          <w:rFonts w:eastAsia="Times New Roman" w:cs="Times New Roman"/>
+        </w:rPr>
+        <w:t>But its KEGG ids. Must convert.</w:t>
+      </w:r>
+    </w:p>
+    <w:p>
+      <w:pPr>
+        <w:pStyle w:val="ListParagraph"/>
+        <w:numPr>
+          <w:ilvl w:val="0"/>
+          <w:numId w:val="1"/>
+        </w:numPr>
+        <w:rPr>
+          <w:rFonts w:eastAsia="Times New Roman" w:cs="Times New Roman"/>
+          <w:color w:val="000000"/>
+          <w:shd w:val="clear" w:color="auto" w:fill="FFFFFF"/>
+        </w:rPr>
+      </w:pPr>
+      <w:r>
+        <w:rPr>
+          <w:rFonts w:eastAsia="Times New Roman" w:cs="Times New Roman"/>
+        </w:rPr>
+        <w:t>First of all, needed to clean up the list so there were no odd “ symbols. See sophie_1</w:t>
+      </w:r>
+    </w:p>
+    <w:p>
+      <w:pPr>
+        <w:pStyle w:val="ListParagraph"/>
+        <w:numPr>
+          <w:ilvl w:val="0"/>
+          <w:numId w:val="1"/>
+        </w:numPr>
+        <w:rPr>
+          <w:rFonts w:eastAsia="Times New Roman" w:cs="Times New Roman"/>
+          <w:color w:val="000000"/>
+          <w:shd w:val="clear" w:color="auto" w:fill="FFFFFF"/>
+        </w:rPr>
+      </w:pPr>
+      <w:r>
+        <w:rPr>
+          <w:rFonts w:eastAsia="Times New Roman" w:cs="Times New Roman"/>
+          <w:color w:val="000000"/>
+          <w:shd w:val="clear" w:color="auto" w:fill="FFFFFF"/>
+        </w:rPr>
+        <w:t xml:space="preserve">Using the API converter I can convert 1 gene at a time </w:t>
+      </w:r>
+      <w:proofErr w:type="spellStart"/>
+      <w:r>
+        <w:rPr>
+          <w:rFonts w:eastAsia="Times New Roman" w:cs="Times New Roman"/>
+          <w:color w:val="000000"/>
+          <w:shd w:val="clear" w:color="auto" w:fill="FFFFFF"/>
+        </w:rPr>
+        <w:t>exx</w:t>
+      </w:r>
+      <w:proofErr w:type="spellEnd"/>
+      <w:r>
+        <w:rPr>
+          <w:rFonts w:eastAsia="Times New Roman" w:cs="Times New Roman"/>
+          <w:color w:val="000000"/>
+          <w:shd w:val="clear" w:color="auto" w:fill="FFFFFF"/>
+        </w:rPr>
+        <w:t xml:space="preserve">. </w:t>
+      </w:r>
+      <w:hyperlink r:id="rId10" w:history="1">
+        <w:r>
+          <w:rPr>
+            <w:rStyle w:val="Hyperlink"/>
+            <w:rFonts w:eastAsia="Times New Roman" w:cs="Times New Roman"/>
+            <w:shd w:val="clear" w:color="auto" w:fill="FFFFFF"/>
+          </w:rPr>
+          <w:t>http://rest.kegg.jp/conv/uniprot/mmu:100042025</w:t>
+        </w:r>
+      </w:hyperlink>
+    </w:p>
+    <w:p>
+      <w:pPr>
+        <w:pStyle w:val="ListParagraph"/>
+        <w:numPr>
+          <w:ilvl w:val="0"/>
+          <w:numId w:val="1"/>
+        </w:numPr>
+        <w:rPr>
+          <w:rFonts w:eastAsia="Times New Roman" w:cs="Times New Roman"/>
+          <w:color w:val="000000"/>
+          <w:shd w:val="clear" w:color="auto" w:fill="FFFFFF"/>
+        </w:rPr>
+      </w:pPr>
+      <w:r>
+        <w:rPr>
+          <w:rFonts w:eastAsia="Times New Roman" w:cs="Times New Roman"/>
+          <w:color w:val="000000"/>
+          <w:shd w:val="clear" w:color="auto" w:fill="FFFFFF"/>
+        </w:rPr>
+        <w:t xml:space="preserve">The result for this example is 2 </w:t>
+      </w:r>
+      <w:proofErr w:type="spellStart"/>
+      <w:r>
+        <w:rPr>
+          <w:rFonts w:eastAsia="Times New Roman" w:cs="Times New Roman"/>
+          <w:color w:val="000000"/>
+          <w:shd w:val="clear" w:color="auto" w:fill="FFFFFF"/>
         </w:rPr>
         <w:t>uniprot</w:t>
       </w:r>
@@ -1521,18 +1782,51 @@
       <w:r>
         <w:rPr>
           <w:rFonts w:eastAsia="Times New Roman" w:cs="Times New Roman"/>
-        </w:rPr>
-        <w:t xml:space="preserve"> is outlined in the API.</w:t>
-      </w:r>
-    </w:p>
-    <w:p>
-      <w:pPr>
-        <w:rPr>
-          <w:rFonts w:eastAsia="Times New Roman" w:cs="Times New Roman"/>
-        </w:rPr>
-      </w:pPr>
-      <w:bookmarkStart w:id="0" w:name="_GoBack"/>
-      <w:bookmarkEnd w:id="0"/>
+          <w:color w:val="000000"/>
+          <w:shd w:val="clear" w:color="auto" w:fill="FFFFFF"/>
+        </w:rPr>
+        <w:t xml:space="preserve"> ids. Maybe this is why it doesn’t work for the whole pathway?</w:t>
+      </w:r>
+    </w:p>
+    <w:p>
+      <w:pPr>
+        <w:pStyle w:val="ListParagraph"/>
+        <w:numPr>
+          <w:ilvl w:val="0"/>
+          <w:numId w:val="1"/>
+        </w:numPr>
+        <w:rPr>
+          <w:rFonts w:eastAsia="Times New Roman" w:cs="Times New Roman"/>
+          <w:color w:val="000000"/>
+          <w:shd w:val="clear" w:color="auto" w:fill="FFFFFF"/>
+        </w:rPr>
+      </w:pPr>
+      <w:r>
+        <w:rPr>
+          <w:rFonts w:eastAsia="Times New Roman" w:cs="Times New Roman"/>
+          <w:color w:val="000000"/>
+          <w:shd w:val="clear" w:color="auto" w:fill="FFFFFF"/>
+        </w:rPr>
+        <w:t xml:space="preserve">Fed in cleaned up </w:t>
+      </w:r>
+      <w:proofErr w:type="spellStart"/>
+      <w:r>
+        <w:rPr>
+          <w:rFonts w:eastAsia="Times New Roman" w:cs="Times New Roman"/>
+          <w:color w:val="000000"/>
+          <w:shd w:val="clear" w:color="auto" w:fill="FFFFFF"/>
+        </w:rPr>
+        <w:t>kegg</w:t>
+      </w:r>
+      <w:proofErr w:type="spellEnd"/>
+      <w:r>
+        <w:rPr>
+          <w:rFonts w:eastAsia="Times New Roman" w:cs="Times New Roman"/>
+          <w:color w:val="000000"/>
+          <w:shd w:val="clear" w:color="auto" w:fill="FFFFFF"/>
+        </w:rPr>
+        <w:t xml:space="preserve"> list one at a time and stored output in a list.</w:t>
+      </w:r>
     </w:p>
     <w:sectPr>
       <w:pgSz w:w="11900" w:h="16840"/>

</xml_diff>